<commit_message>
Made adjustments to make playing on small/poor homeworlds feasible: * Reduced maintenance costs * Reduced costs/sizes of some facilities * Increased resource output of Metropolis * Increased min/max and starting resource values for planets
Also adjusted modinfo.docx :)
</commit_message>
<xml_diff>
--- a/Stellar Warfare Beta 6/ModInfo.docx
+++ b/Stellar Warfare Beta 6/ModInfo.docx
@@ -188,48 +188,6 @@
         </w:numPr>
       </w:pPr>
       <w:r>
-        <w:t>“Learn-by-use” theoretical techs</w:t>
-      </w:r>
-    </w:p>
-    <w:p>
-      <w:pPr>
-        <w:pStyle w:val="ListParagraph"/>
-        <w:numPr>
-          <w:ilvl w:val="1"/>
-          <w:numId w:val="1"/>
-        </w:numPr>
-      </w:pPr>
-      <w:r>
-        <w:t xml:space="preserve">In addition to pumping research points </w:t>
-      </w:r>
-      <w:r>
-        <w:t xml:space="preserve">directly </w:t>
-      </w:r>
-      <w:r>
-        <w:t>into theoretical technologies, you can get bonus research points in those techs simply by using certain facilities.</w:t>
-      </w:r>
-    </w:p>
-    <w:p>
-      <w:pPr>
-        <w:pStyle w:val="ListParagraph"/>
-        <w:numPr>
-          <w:ilvl w:val="1"/>
-          <w:numId w:val="1"/>
-        </w:numPr>
-      </w:pPr>
-      <w:r>
-        <w:t>E.g. a mineral miner will occasionally produce bonus points toward Industry.</w:t>
-      </w:r>
-    </w:p>
-    <w:p>
-      <w:pPr>
-        <w:pStyle w:val="ListParagraph"/>
-        <w:numPr>
-          <w:ilvl w:val="0"/>
-          <w:numId w:val="1"/>
-        </w:numPr>
-      </w:pPr>
-      <w:r>
         <w:t>Many items (especially weapons) require tw</w:t>
       </w:r>
       <w:r>
@@ -275,24 +233,6 @@
         </w:numPr>
       </w:pPr>
       <w:r>
-        <w:t xml:space="preserve">Stackable spaceyards of 3 types, each of which specializes in </w:t>
-      </w:r>
-      <w:r>
-        <w:t xml:space="preserve">using </w:t>
-      </w:r>
-      <w:r>
-        <w:t>a particular resource.</w:t>
-      </w:r>
-    </w:p>
-    <w:p>
-      <w:pPr>
-        <w:pStyle w:val="ListParagraph"/>
-        <w:numPr>
-          <w:ilvl w:val="0"/>
-          <w:numId w:val="1"/>
-        </w:numPr>
-      </w:pPr>
-      <w:r>
         <w:t>Entirely redone set of weapons and other tech items</w:t>
       </w:r>
     </w:p>
@@ -383,46 +323,46 @@
         </w:numPr>
       </w:pPr>
       <w:r>
+        <w:t>New damage types like “antimatter” (weak vs. shields, devastates armor and internals), “psionic” (slows ship and prevents weapons fire), and “poison” (similar to “kills crew”</w:t>
+      </w:r>
+      <w:r>
+        <w:t>, but living armor will take heavy damage to protect the crew!)</w:t>
+      </w:r>
+    </w:p>
+    <w:p>
+      <w:pPr>
+        <w:pStyle w:val="ListParagraph"/>
+        <w:numPr>
+          <w:ilvl w:val="0"/>
+          <w:numId w:val="1"/>
+        </w:numPr>
+      </w:pPr>
+      <w:r>
+        <w:t>Ships need crew dependent on which components they install, not based on their hull.</w:t>
+      </w:r>
+    </w:p>
+    <w:p>
+      <w:pPr>
+        <w:pStyle w:val="ListParagraph"/>
+        <w:numPr>
+          <w:ilvl w:val="0"/>
+          <w:numId w:val="1"/>
+        </w:numPr>
+      </w:pPr>
+      <w:r>
+        <w:t>All weapons have a “blind spot” equal to half their range; targets closer than this blind spot cannot be fired upon.</w:t>
+      </w:r>
+    </w:p>
+    <w:p>
+      <w:pPr>
+        <w:pStyle w:val="ListParagraph"/>
+        <w:numPr>
+          <w:ilvl w:val="0"/>
+          <w:numId w:val="1"/>
+        </w:numPr>
+      </w:pPr>
+      <w:r>
         <w:lastRenderedPageBreak/>
-        <w:t>New damage types like “antimatter” (weak vs. shields, devastates armor and internals), “psionic” (slows ship and prevents weapons fire), and “poison” (similar to “kills crew”</w:t>
-      </w:r>
-      <w:r>
-        <w:t>, but living armor will take heavy damage to protect the crew!)</w:t>
-      </w:r>
-    </w:p>
-    <w:p>
-      <w:pPr>
-        <w:pStyle w:val="ListParagraph"/>
-        <w:numPr>
-          <w:ilvl w:val="0"/>
-          <w:numId w:val="1"/>
-        </w:numPr>
-      </w:pPr>
-      <w:r>
-        <w:t>Ships need crew dependent on which components they install, not based on their hull.</w:t>
-      </w:r>
-    </w:p>
-    <w:p>
-      <w:pPr>
-        <w:pStyle w:val="ListParagraph"/>
-        <w:numPr>
-          <w:ilvl w:val="0"/>
-          <w:numId w:val="1"/>
-        </w:numPr>
-      </w:pPr>
-      <w:r>
-        <w:t>All weapons have a “blind spot” equal to half their range; targets closer than this blind spot cannot be fired upon.</w:t>
-      </w:r>
-    </w:p>
-    <w:p>
-      <w:pPr>
-        <w:pStyle w:val="ListParagraph"/>
-        <w:numPr>
-          <w:ilvl w:val="0"/>
-          <w:numId w:val="1"/>
-        </w:numPr>
-      </w:pPr>
-      <w:r>
         <w:t>New weapon mount system which is range-oriented, not damage-oriented.</w:t>
       </w:r>
     </w:p>
@@ -581,6 +521,78 @@
     </w:p>
     <w:p>
       <w:pPr>
+        <w:pStyle w:val="ListParagraph"/>
+        <w:numPr>
+          <w:ilvl w:val="0"/>
+          <w:numId w:val="1"/>
+        </w:numPr>
+      </w:pPr>
+      <w:r>
+        <w:t xml:space="preserve">Resources on planets and asteroids change over time so as to force players to </w:t>
+      </w:r>
+      <w:r>
+        <w:t>expand i</w:t>
+      </w:r>
+      <w:r>
+        <w:t>nto various types of collectors.</w:t>
+      </w:r>
+    </w:p>
+    <w:p>
+      <w:pPr>
+        <w:pStyle w:val="ListParagraph"/>
+        <w:numPr>
+          <w:ilvl w:val="1"/>
+          <w:numId w:val="1"/>
+        </w:numPr>
+      </w:pPr>
+      <w:r>
+        <w:t>Minerals increase on asteroids, decrease on planets</w:t>
+      </w:r>
+      <w:r>
+        <w:t>.</w:t>
+      </w:r>
+    </w:p>
+    <w:p>
+      <w:pPr>
+        <w:pStyle w:val="ListParagraph"/>
+        <w:numPr>
+          <w:ilvl w:val="1"/>
+          <w:numId w:val="1"/>
+        </w:numPr>
+      </w:pPr>
+      <w:r>
+        <w:t>Organics increase on planet</w:t>
+      </w:r>
+      <w:r>
+        <w:t>s</w:t>
+      </w:r>
+      <w:r>
+        <w:t>, decrease on asteroids</w:t>
+      </w:r>
+      <w:r>
+        <w:t>.</w:t>
+      </w:r>
+    </w:p>
+    <w:p>
+      <w:pPr>
+        <w:pStyle w:val="ListParagraph"/>
+        <w:numPr>
+          <w:ilvl w:val="1"/>
+          <w:numId w:val="1"/>
+        </w:numPr>
+      </w:pPr>
+      <w:r>
+        <w:t>Radioactives decrease on both planets and asteroids, but you can pro</w:t>
+      </w:r>
+      <w:r>
+        <w:t>duce them with solar generators as well</w:t>
+      </w:r>
+      <w:r>
+        <w:t xml:space="preserve"> as the more traditional options.</w:t>
+      </w:r>
+    </w:p>
+    <w:p>
+      <w:pPr>
         <w:pStyle w:val="Heading2"/>
       </w:pPr>
       <w:r>
@@ -761,7 +773,10 @@
         </w:numPr>
       </w:pPr>
       <w:r>
-        <w:t>Smaller combat arena with smaller timeout.</w:t>
+        <w:t>Smaller combat arena with smaller time</w:t>
+      </w:r>
+      <w:r>
+        <w:t xml:space="preserve"> limit.</w:t>
       </w:r>
     </w:p>
     <w:p>
@@ -786,6 +801,18 @@
       </w:pPr>
       <w:r>
         <w:t>Life support is built into crew quarters.</w:t>
+      </w:r>
+    </w:p>
+    <w:p>
+      <w:pPr>
+        <w:pStyle w:val="ListParagraph"/>
+        <w:numPr>
+          <w:ilvl w:val="0"/>
+          <w:numId w:val="1"/>
+        </w:numPr>
+      </w:pPr>
+      <w:r>
+        <w:t>Resource generation simplified – one facility/component can collect all resources.</w:t>
       </w:r>
     </w:p>
     <w:sectPr>

</xml_diff>

<commit_message>
updated modinfo.docx (hey, isn't docx supposed to be xml or something? stupid thing is binary!)
</commit_message>
<xml_diff>
--- a/Stellar Warfare Beta 6/ModInfo.docx
+++ b/Stellar Warfare Beta 6/ModInfo.docx
@@ -100,6 +100,42 @@
     </w:p>
     <w:p>
       <w:pPr>
+        <w:pStyle w:val="ListParagraph"/>
+        <w:numPr>
+          <w:ilvl w:val="0"/>
+          <w:numId w:val="2"/>
+        </w:numPr>
+      </w:pPr>
+      <w:r>
+        <w:t>Lorq13</w:t>
+      </w:r>
+    </w:p>
+    <w:p>
+      <w:pPr>
+        <w:pStyle w:val="ListParagraph"/>
+        <w:numPr>
+          <w:ilvl w:val="0"/>
+          <w:numId w:val="2"/>
+        </w:numPr>
+      </w:pPr>
+      <w:r>
+        <w:t>Solomani</w:t>
+      </w:r>
+    </w:p>
+    <w:p>
+      <w:pPr>
+        <w:pStyle w:val="ListParagraph"/>
+        <w:numPr>
+          <w:ilvl w:val="0"/>
+          <w:numId w:val="2"/>
+        </w:numPr>
+      </w:pPr>
+      <w:r>
+        <w:t>Crowe</w:t>
+      </w:r>
+    </w:p>
+    <w:p>
+      <w:pPr>
         <w:pStyle w:val="Heading2"/>
       </w:pPr>
       <w:r>
@@ -338,6 +374,7 @@
         </w:numPr>
       </w:pPr>
       <w:r>
+        <w:lastRenderedPageBreak/>
         <w:t>Ships need crew dependent on which components they install, not based on their hull.</w:t>
       </w:r>
     </w:p>
@@ -362,432 +399,432 @@
         </w:numPr>
       </w:pPr>
       <w:r>
+        <w:t>New weapon mount system which is range-oriented, not damage-oriented.</w:t>
+      </w:r>
+    </w:p>
+    <w:p>
+      <w:pPr>
+        <w:pStyle w:val="ListParagraph"/>
+        <w:numPr>
+          <w:ilvl w:val="1"/>
+          <w:numId w:val="1"/>
+        </w:numPr>
+      </w:pPr>
+      <w:r>
+        <w:t>Carronade Mount decreases range (and blind spot)</w:t>
+      </w:r>
+      <w:r>
+        <w:t>, and increases damage.</w:t>
+      </w:r>
+    </w:p>
+    <w:p>
+      <w:pPr>
+        <w:pStyle w:val="ListParagraph"/>
+        <w:numPr>
+          <w:ilvl w:val="1"/>
+          <w:numId w:val="1"/>
+        </w:numPr>
+      </w:pPr>
+      <w:r>
+        <w:t>Arti</w:t>
+      </w:r>
+      <w:r>
+        <w:t>llery Mount increases range (an</w:t>
+      </w:r>
+      <w:r>
+        <w:t>d</w:t>
+      </w:r>
+      <w:r>
+        <w:t xml:space="preserve"> </w:t>
+      </w:r>
+      <w:r>
+        <w:t>blind spot), and decreases damage.</w:t>
+      </w:r>
+    </w:p>
+    <w:p>
+      <w:pPr>
+        <w:pStyle w:val="ListParagraph"/>
+        <w:numPr>
+          <w:ilvl w:val="0"/>
+          <w:numId w:val="1"/>
+        </w:numPr>
+      </w:pPr>
+      <w:r>
+        <w:t>Mounts for other items than weapons</w:t>
+      </w:r>
+    </w:p>
+    <w:p>
+      <w:pPr>
+        <w:pStyle w:val="ListParagraph"/>
+        <w:numPr>
+          <w:ilvl w:val="1"/>
+          <w:numId w:val="1"/>
+        </w:numPr>
+      </w:pPr>
+      <w:r>
+        <w:t>Engines have Overthruster mount (smaller size, more supply usage) and Efficient mount (the opposite)</w:t>
+      </w:r>
+    </w:p>
+    <w:p>
+      <w:pPr>
+        <w:pStyle w:val="ListParagraph"/>
+        <w:numPr>
+          <w:ilvl w:val="1"/>
+          <w:numId w:val="1"/>
+        </w:numPr>
+      </w:pPr>
+      <w:r>
+        <w:t xml:space="preserve">Armor is 1kT and has Layered mount (increases size </w:t>
+      </w:r>
+      <w:r>
+        <w:t xml:space="preserve">by </w:t>
+      </w:r>
+      <w:r>
+        <w:t xml:space="preserve">20x and HP </w:t>
+      </w:r>
+      <w:r>
+        <w:t xml:space="preserve">by </w:t>
+      </w:r>
+      <w:r>
+        <w:t>30x)</w:t>
+      </w:r>
+    </w:p>
+    <w:p>
+      <w:pPr>
+        <w:pStyle w:val="ListParagraph"/>
+        <w:numPr>
+          <w:ilvl w:val="0"/>
+          <w:numId w:val="1"/>
+        </w:numPr>
+      </w:pPr>
+      <w:r>
+        <w:t>All armor negates some damage, but is also leaky</w:t>
+      </w:r>
+      <w:r>
+        <w:t xml:space="preserve"> versus certain weapons</w:t>
+      </w:r>
+      <w:r>
+        <w:t>.</w:t>
+      </w:r>
+    </w:p>
+    <w:p>
+      <w:pPr>
+        <w:pStyle w:val="ListParagraph"/>
+        <w:numPr>
+          <w:ilvl w:val="1"/>
+          <w:numId w:val="1"/>
+        </w:numPr>
+      </w:pPr>
+      <w:r>
+        <w:t>Shields are leaky as well, and while weaker than armor, they regenerate very quickly!</w:t>
+      </w:r>
+    </w:p>
+    <w:p>
+      <w:pPr>
+        <w:pStyle w:val="ListParagraph"/>
+        <w:numPr>
+          <w:ilvl w:val="0"/>
+          <w:numId w:val="1"/>
+        </w:numPr>
+      </w:pPr>
+      <w:r>
+        <w:t>All technologies are marked “racial/unique”.</w:t>
+      </w:r>
+    </w:p>
+    <w:p>
+      <w:pPr>
+        <w:pStyle w:val="ListParagraph"/>
+        <w:numPr>
+          <w:ilvl w:val="1"/>
+          <w:numId w:val="1"/>
+        </w:numPr>
+      </w:pPr>
+      <w:r>
+        <w:t>This prevents most tech sharing treaties.</w:t>
+      </w:r>
+    </w:p>
+    <w:p>
+      <w:pPr>
+        <w:pStyle w:val="ListParagraph"/>
+        <w:numPr>
+          <w:ilvl w:val="1"/>
+          <w:numId w:val="1"/>
+        </w:numPr>
+      </w:pPr>
+      <w:r>
+        <w:t>Eventually I’ll add a scripted penalty for empires who share tech; for now, doing so is considered against the spirit of the game!</w:t>
+      </w:r>
+    </w:p>
+    <w:p>
+      <w:pPr>
+        <w:pStyle w:val="ListParagraph"/>
+        <w:numPr>
+          <w:ilvl w:val="0"/>
+          <w:numId w:val="1"/>
+        </w:numPr>
+      </w:pPr>
+      <w:r>
+        <w:t xml:space="preserve">Resources on planets and asteroids change over time so as to force players to </w:t>
+      </w:r>
+      <w:r>
+        <w:t>expand i</w:t>
+      </w:r>
+      <w:r>
+        <w:t>nto various types of collectors.</w:t>
+      </w:r>
+    </w:p>
+    <w:p>
+      <w:pPr>
+        <w:pStyle w:val="ListParagraph"/>
+        <w:numPr>
+          <w:ilvl w:val="1"/>
+          <w:numId w:val="1"/>
+        </w:numPr>
+      </w:pPr>
+      <w:r>
+        <w:t>Minerals increase on asteroids, decrease on planets</w:t>
+      </w:r>
+      <w:r>
+        <w:t>.</w:t>
+      </w:r>
+    </w:p>
+    <w:p>
+      <w:pPr>
+        <w:pStyle w:val="ListParagraph"/>
+        <w:numPr>
+          <w:ilvl w:val="1"/>
+          <w:numId w:val="1"/>
+        </w:numPr>
+      </w:pPr>
+      <w:r>
+        <w:t>Organics increase on planet</w:t>
+      </w:r>
+      <w:r>
+        <w:t>s</w:t>
+      </w:r>
+      <w:r>
+        <w:t>, decrease on asteroids</w:t>
+      </w:r>
+      <w:r>
+        <w:t>.</w:t>
+      </w:r>
+    </w:p>
+    <w:p>
+      <w:pPr>
+        <w:pStyle w:val="ListParagraph"/>
+        <w:numPr>
+          <w:ilvl w:val="1"/>
+          <w:numId w:val="1"/>
+        </w:numPr>
+      </w:pPr>
+      <w:r>
+        <w:t>Radioactives decrease on both planets and asteroids, but you can pro</w:t>
+      </w:r>
+      <w:r>
+        <w:t>duce them with solar generators as well</w:t>
+      </w:r>
+      <w:r>
+        <w:t xml:space="preserve"> as the more traditional options.</w:t>
+      </w:r>
+    </w:p>
+    <w:p>
+      <w:pPr>
+        <w:pStyle w:val="Heading2"/>
+      </w:pPr>
+      <w:r>
+        <w:t>Game Simplifications</w:t>
+      </w:r>
+    </w:p>
+    <w:p>
+      <w:pPr>
+        <w:pStyle w:val="ListParagraph"/>
+        <w:numPr>
+          <w:ilvl w:val="0"/>
+          <w:numId w:val="1"/>
+        </w:numPr>
+      </w:pPr>
+      <w:r>
+        <w:t>No trade treaties, espionage, or sabotage.</w:t>
+      </w:r>
+    </w:p>
+    <w:p>
+      <w:pPr>
+        <w:pStyle w:val="ListParagraph"/>
+        <w:numPr>
+          <w:ilvl w:val="0"/>
+          <w:numId w:val="1"/>
+        </w:numPr>
+      </w:pPr>
+      <w:r>
+        <w:t>No ice planets, just rock and gas.</w:t>
+      </w:r>
+    </w:p>
+    <w:p>
+      <w:pPr>
+        <w:pStyle w:val="ListParagraph"/>
+        <w:numPr>
+          <w:ilvl w:val="0"/>
+          <w:numId w:val="1"/>
+        </w:numPr>
+      </w:pPr>
+      <w:r>
+        <w:t>Theoretical technologies provide some items on their own, without the need for as many separate “applied” technologies.</w:t>
+      </w:r>
+    </w:p>
+    <w:p>
+      <w:pPr>
+        <w:pStyle w:val="ListParagraph"/>
+        <w:numPr>
+          <w:ilvl w:val="0"/>
+          <w:numId w:val="1"/>
+        </w:numPr>
+      </w:pPr>
+      <w:r>
+        <w:t>Fewer levels per technology, component, facility, etc.</w:t>
+      </w:r>
+    </w:p>
+    <w:p>
+      <w:pPr>
+        <w:pStyle w:val="ListParagraph"/>
+        <w:numPr>
+          <w:ilvl w:val="1"/>
+          <w:numId w:val="1"/>
+        </w:numPr>
+      </w:pPr>
+      <w:r>
+        <w:t>Most items have five levels; some technologies that span several “tiers” have more.</w:t>
+      </w:r>
+    </w:p>
+    <w:p>
+      <w:pPr>
+        <w:pStyle w:val="ListParagraph"/>
+        <w:numPr>
+          <w:ilvl w:val="0"/>
+          <w:numId w:val="1"/>
+        </w:numPr>
+      </w:pPr>
+      <w:r>
+        <w:t>Fewer extraneous digits in resource, points, supplies, ordnance, etc. quantities.</w:t>
+      </w:r>
+    </w:p>
+    <w:p>
+      <w:pPr>
+        <w:pStyle w:val="ListParagraph"/>
+        <w:numPr>
+          <w:ilvl w:val="1"/>
+          <w:numId w:val="1"/>
+        </w:numPr>
+      </w:pPr>
+      <w:r>
+        <w:t>Your homeworld starts building at a rate of several hundred of each resource, not several thousand!</w:t>
+      </w:r>
+    </w:p>
+    <w:p>
+      <w:pPr>
+        <w:pStyle w:val="ListParagraph"/>
+        <w:numPr>
+          <w:ilvl w:val="1"/>
+          <w:numId w:val="1"/>
+        </w:numPr>
+      </w:pPr>
+      <w:r>
+        <w:t>But most items are cheaper, too.</w:t>
+      </w:r>
+    </w:p>
+    <w:p>
+      <w:pPr>
+        <w:pStyle w:val="ListParagraph"/>
+        <w:numPr>
+          <w:ilvl w:val="0"/>
+          <w:numId w:val="1"/>
+        </w:numPr>
+      </w:pPr>
+      <w:r>
+        <w:t>Fewer unit types (no mines, satellites, drones, or weapon platforms).</w:t>
+      </w:r>
+    </w:p>
+    <w:p>
+      <w:pPr>
+        <w:pStyle w:val="ListParagraph"/>
+        <w:numPr>
+          <w:ilvl w:val="0"/>
+          <w:numId w:val="1"/>
+        </w:numPr>
+      </w:pPr>
+      <w:r>
+        <w:t xml:space="preserve">Fewer hulls per unit type (three warships, one carrier, two freighters, one troop, two bases, </w:t>
+      </w:r>
+      <w:r>
+        <w:t xml:space="preserve">and </w:t>
+      </w:r>
+      <w:r>
+        <w:t>two fighters).</w:t>
+      </w:r>
+    </w:p>
+    <w:p>
+      <w:pPr>
+        <w:pStyle w:val="ListParagraph"/>
+        <w:numPr>
+          <w:ilvl w:val="0"/>
+          <w:numId w:val="1"/>
+        </w:numPr>
+      </w:pPr>
+      <w:r>
+        <w:t>Fewer</w:t>
+      </w:r>
+      <w:r>
+        <w:t xml:space="preserve"> but bigger</w:t>
+      </w:r>
+      <w:r>
+        <w:t xml:space="preserve"> sectors </w:t>
+      </w:r>
+      <w:r>
+        <w:t>in each</w:t>
+      </w:r>
+      <w:r>
+        <w:t xml:space="preserve"> star system.</w:t>
+      </w:r>
+    </w:p>
+    <w:p>
+      <w:pPr>
+        <w:pStyle w:val="ListParagraph"/>
+        <w:numPr>
+          <w:ilvl w:val="1"/>
+          <w:numId w:val="1"/>
+        </w:numPr>
+      </w:pPr>
+      <w:r>
+        <w:t xml:space="preserve">This both speeds up turn processing and </w:t>
+      </w:r>
+      <w:r>
+        <w:t>makes the system view easier to look at. What a deal!</w:t>
+      </w:r>
+    </w:p>
+    <w:p>
+      <w:pPr>
+        <w:pStyle w:val="ListParagraph"/>
+        <w:numPr>
+          <w:ilvl w:val="0"/>
+          <w:numId w:val="1"/>
+        </w:numPr>
+      </w:pPr>
+      <w:r>
+        <w:t>Smaller combat arena with smaller time</w:t>
+      </w:r>
+      <w:r>
+        <w:t xml:space="preserve"> limit.</w:t>
+      </w:r>
+    </w:p>
+    <w:p>
+      <w:pPr>
+        <w:pStyle w:val="ListParagraph"/>
+        <w:numPr>
+          <w:ilvl w:val="1"/>
+          <w:numId w:val="1"/>
+        </w:numPr>
+      </w:pPr>
+      <w:r>
         <w:lastRenderedPageBreak/>
-        <w:t>New weapon mount system which is range-oriented, not damage-oriented.</w:t>
-      </w:r>
-    </w:p>
-    <w:p>
-      <w:pPr>
-        <w:pStyle w:val="ListParagraph"/>
-        <w:numPr>
-          <w:ilvl w:val="1"/>
-          <w:numId w:val="1"/>
-        </w:numPr>
-      </w:pPr>
-      <w:r>
-        <w:t>Carronade Mount decreases range (and blind spot)</w:t>
-      </w:r>
-      <w:r>
-        <w:t>, and increases damage.</w:t>
-      </w:r>
-    </w:p>
-    <w:p>
-      <w:pPr>
-        <w:pStyle w:val="ListParagraph"/>
-        <w:numPr>
-          <w:ilvl w:val="1"/>
-          <w:numId w:val="1"/>
-        </w:numPr>
-      </w:pPr>
-      <w:r>
-        <w:t>Arti</w:t>
-      </w:r>
-      <w:r>
-        <w:t>llery Mount increases range (an</w:t>
-      </w:r>
-      <w:r>
-        <w:t>d</w:t>
-      </w:r>
-      <w:r>
-        <w:t xml:space="preserve"> </w:t>
-      </w:r>
-      <w:r>
-        <w:t>blind spot), and decreases damage.</w:t>
-      </w:r>
-    </w:p>
-    <w:p>
-      <w:pPr>
-        <w:pStyle w:val="ListParagraph"/>
-        <w:numPr>
-          <w:ilvl w:val="0"/>
-          <w:numId w:val="1"/>
-        </w:numPr>
-      </w:pPr>
-      <w:r>
-        <w:t>Mounts for other items than weapons</w:t>
-      </w:r>
-    </w:p>
-    <w:p>
-      <w:pPr>
-        <w:pStyle w:val="ListParagraph"/>
-        <w:numPr>
-          <w:ilvl w:val="1"/>
-          <w:numId w:val="1"/>
-        </w:numPr>
-      </w:pPr>
-      <w:r>
-        <w:t>Engines have Overthruster mount (smaller size, more supply usage) and Efficient mount (the opposite)</w:t>
-      </w:r>
-    </w:p>
-    <w:p>
-      <w:pPr>
-        <w:pStyle w:val="ListParagraph"/>
-        <w:numPr>
-          <w:ilvl w:val="1"/>
-          <w:numId w:val="1"/>
-        </w:numPr>
-      </w:pPr>
-      <w:r>
-        <w:t xml:space="preserve">Armor is 1kT and has Layered mount (increases size </w:t>
-      </w:r>
-      <w:r>
-        <w:t xml:space="preserve">by </w:t>
-      </w:r>
-      <w:r>
-        <w:t xml:space="preserve">20x and HP </w:t>
-      </w:r>
-      <w:r>
-        <w:t xml:space="preserve">by </w:t>
-      </w:r>
-      <w:r>
-        <w:t>30x)</w:t>
-      </w:r>
-    </w:p>
-    <w:p>
-      <w:pPr>
-        <w:pStyle w:val="ListParagraph"/>
-        <w:numPr>
-          <w:ilvl w:val="0"/>
-          <w:numId w:val="1"/>
-        </w:numPr>
-      </w:pPr>
-      <w:r>
-        <w:t>All armor negates some damage, but is also leaky</w:t>
-      </w:r>
-      <w:r>
-        <w:t xml:space="preserve"> versus certain weapons</w:t>
-      </w:r>
-      <w:r>
-        <w:t>.</w:t>
-      </w:r>
-    </w:p>
-    <w:p>
-      <w:pPr>
-        <w:pStyle w:val="ListParagraph"/>
-        <w:numPr>
-          <w:ilvl w:val="1"/>
-          <w:numId w:val="1"/>
-        </w:numPr>
-      </w:pPr>
-      <w:r>
-        <w:t>Shields are leaky as well, and while weaker than armor, they regenerate very quickly!</w:t>
-      </w:r>
-    </w:p>
-    <w:p>
-      <w:pPr>
-        <w:pStyle w:val="ListParagraph"/>
-        <w:numPr>
-          <w:ilvl w:val="0"/>
-          <w:numId w:val="1"/>
-        </w:numPr>
-      </w:pPr>
-      <w:r>
-        <w:t>All technologies are marked “racial/unique”.</w:t>
-      </w:r>
-    </w:p>
-    <w:p>
-      <w:pPr>
-        <w:pStyle w:val="ListParagraph"/>
-        <w:numPr>
-          <w:ilvl w:val="1"/>
-          <w:numId w:val="1"/>
-        </w:numPr>
-      </w:pPr>
-      <w:r>
-        <w:t>This prevents most tech sharing treaties.</w:t>
-      </w:r>
-    </w:p>
-    <w:p>
-      <w:pPr>
-        <w:pStyle w:val="ListParagraph"/>
-        <w:numPr>
-          <w:ilvl w:val="1"/>
-          <w:numId w:val="1"/>
-        </w:numPr>
-      </w:pPr>
-      <w:r>
-        <w:t>Eventually I’ll add a scripted penalty for empires who share tech; for now, doing so is considered against the spirit of the game!</w:t>
-      </w:r>
-    </w:p>
-    <w:p>
-      <w:pPr>
-        <w:pStyle w:val="ListParagraph"/>
-        <w:numPr>
-          <w:ilvl w:val="0"/>
-          <w:numId w:val="1"/>
-        </w:numPr>
-      </w:pPr>
-      <w:r>
-        <w:t xml:space="preserve">Resources on planets and asteroids change over time so as to force players to </w:t>
-      </w:r>
-      <w:r>
-        <w:t>expand i</w:t>
-      </w:r>
-      <w:r>
-        <w:t>nto various types of collectors.</w:t>
-      </w:r>
-    </w:p>
-    <w:p>
-      <w:pPr>
-        <w:pStyle w:val="ListParagraph"/>
-        <w:numPr>
-          <w:ilvl w:val="1"/>
-          <w:numId w:val="1"/>
-        </w:numPr>
-      </w:pPr>
-      <w:r>
-        <w:t>Minerals increase on asteroids, decrease on planets</w:t>
-      </w:r>
-      <w:r>
-        <w:t>.</w:t>
-      </w:r>
-    </w:p>
-    <w:p>
-      <w:pPr>
-        <w:pStyle w:val="ListParagraph"/>
-        <w:numPr>
-          <w:ilvl w:val="1"/>
-          <w:numId w:val="1"/>
-        </w:numPr>
-      </w:pPr>
-      <w:r>
-        <w:t>Organics increase on planet</w:t>
-      </w:r>
-      <w:r>
-        <w:t>s</w:t>
-      </w:r>
-      <w:r>
-        <w:t>, decrease on asteroids</w:t>
-      </w:r>
-      <w:r>
-        <w:t>.</w:t>
-      </w:r>
-    </w:p>
-    <w:p>
-      <w:pPr>
-        <w:pStyle w:val="ListParagraph"/>
-        <w:numPr>
-          <w:ilvl w:val="1"/>
-          <w:numId w:val="1"/>
-        </w:numPr>
-      </w:pPr>
-      <w:r>
-        <w:t>Radioactives decrease on both planets and asteroids, but you can pro</w:t>
-      </w:r>
-      <w:r>
-        <w:t>duce them with solar generators as well</w:t>
-      </w:r>
-      <w:r>
-        <w:t xml:space="preserve"> as the more traditional options.</w:t>
-      </w:r>
-    </w:p>
-    <w:p>
-      <w:pPr>
-        <w:pStyle w:val="Heading2"/>
-      </w:pPr>
-      <w:r>
-        <w:t>Game Simplifications</w:t>
-      </w:r>
-    </w:p>
-    <w:p>
-      <w:pPr>
-        <w:pStyle w:val="ListParagraph"/>
-        <w:numPr>
-          <w:ilvl w:val="0"/>
-          <w:numId w:val="1"/>
-        </w:numPr>
-      </w:pPr>
-      <w:r>
-        <w:t>No trade treaties, espionage, or sabotage.</w:t>
-      </w:r>
-    </w:p>
-    <w:p>
-      <w:pPr>
-        <w:pStyle w:val="ListParagraph"/>
-        <w:numPr>
-          <w:ilvl w:val="0"/>
-          <w:numId w:val="1"/>
-        </w:numPr>
-      </w:pPr>
-      <w:r>
-        <w:t>No ice planets, just rock and gas.</w:t>
-      </w:r>
-    </w:p>
-    <w:p>
-      <w:pPr>
-        <w:pStyle w:val="ListParagraph"/>
-        <w:numPr>
-          <w:ilvl w:val="0"/>
-          <w:numId w:val="1"/>
-        </w:numPr>
-      </w:pPr>
-      <w:r>
-        <w:t>Theoretical technologies provide some items on their own, without the need for as many separate “applied” technologies.</w:t>
-      </w:r>
-    </w:p>
-    <w:p>
-      <w:pPr>
-        <w:pStyle w:val="ListParagraph"/>
-        <w:numPr>
-          <w:ilvl w:val="0"/>
-          <w:numId w:val="1"/>
-        </w:numPr>
-      </w:pPr>
-      <w:r>
-        <w:t>Fewer levels per technology, component, facility, etc.</w:t>
-      </w:r>
-    </w:p>
-    <w:p>
-      <w:pPr>
-        <w:pStyle w:val="ListParagraph"/>
-        <w:numPr>
-          <w:ilvl w:val="1"/>
-          <w:numId w:val="1"/>
-        </w:numPr>
-      </w:pPr>
-      <w:r>
-        <w:t>Most items have five levels; some technologies that span several “tiers” have more.</w:t>
-      </w:r>
-    </w:p>
-    <w:p>
-      <w:pPr>
-        <w:pStyle w:val="ListParagraph"/>
-        <w:numPr>
-          <w:ilvl w:val="0"/>
-          <w:numId w:val="1"/>
-        </w:numPr>
-      </w:pPr>
-      <w:r>
-        <w:t>Fewer extraneous digits in resource, points, supplies, ordnance, etc. quantities.</w:t>
-      </w:r>
-    </w:p>
-    <w:p>
-      <w:pPr>
-        <w:pStyle w:val="ListParagraph"/>
-        <w:numPr>
-          <w:ilvl w:val="1"/>
-          <w:numId w:val="1"/>
-        </w:numPr>
-      </w:pPr>
-      <w:r>
-        <w:t>Your homeworld starts building at a rate of several hundred of each resource, not several thousand!</w:t>
-      </w:r>
-    </w:p>
-    <w:p>
-      <w:pPr>
-        <w:pStyle w:val="ListParagraph"/>
-        <w:numPr>
-          <w:ilvl w:val="1"/>
-          <w:numId w:val="1"/>
-        </w:numPr>
-      </w:pPr>
-      <w:r>
-        <w:t>But most items are cheaper, too.</w:t>
-      </w:r>
-    </w:p>
-    <w:p>
-      <w:pPr>
-        <w:pStyle w:val="ListParagraph"/>
-        <w:numPr>
-          <w:ilvl w:val="0"/>
-          <w:numId w:val="1"/>
-        </w:numPr>
-      </w:pPr>
-      <w:r>
-        <w:t>Fewer unit types (no mines, satellites, drones, or weapon platforms).</w:t>
-      </w:r>
-    </w:p>
-    <w:p>
-      <w:pPr>
-        <w:pStyle w:val="ListParagraph"/>
-        <w:numPr>
-          <w:ilvl w:val="0"/>
-          <w:numId w:val="1"/>
-        </w:numPr>
-      </w:pPr>
-      <w:r>
-        <w:t xml:space="preserve">Fewer hulls per unit type (three warships, one carrier, two freighters, one troop, two bases, </w:t>
-      </w:r>
-      <w:r>
-        <w:t xml:space="preserve">and </w:t>
-      </w:r>
-      <w:r>
-        <w:t>two fighters).</w:t>
-      </w:r>
-    </w:p>
-    <w:p>
-      <w:pPr>
-        <w:pStyle w:val="ListParagraph"/>
-        <w:numPr>
-          <w:ilvl w:val="0"/>
-          <w:numId w:val="1"/>
-        </w:numPr>
-      </w:pPr>
-      <w:r>
-        <w:t>Fewer</w:t>
-      </w:r>
-      <w:r>
-        <w:t xml:space="preserve"> but bigger</w:t>
-      </w:r>
-      <w:r>
-        <w:t xml:space="preserve"> sectors </w:t>
-      </w:r>
-      <w:r>
-        <w:t>in each</w:t>
-      </w:r>
-      <w:r>
-        <w:t xml:space="preserve"> star system.</w:t>
-      </w:r>
-    </w:p>
-    <w:p>
-      <w:pPr>
-        <w:pStyle w:val="ListParagraph"/>
-        <w:numPr>
-          <w:ilvl w:val="1"/>
-          <w:numId w:val="1"/>
-        </w:numPr>
-      </w:pPr>
-      <w:r>
-        <w:t xml:space="preserve">This both speeds up turn processing and </w:t>
-      </w:r>
-      <w:r>
-        <w:t>makes the system view easier to look at. What a deal!</w:t>
-      </w:r>
-    </w:p>
-    <w:p>
-      <w:pPr>
-        <w:pStyle w:val="ListParagraph"/>
-        <w:numPr>
-          <w:ilvl w:val="0"/>
-          <w:numId w:val="1"/>
-        </w:numPr>
-      </w:pPr>
-      <w:r>
-        <w:t>Smaller combat arena with smaller time</w:t>
-      </w:r>
-      <w:r>
-        <w:t xml:space="preserve"> limit.</w:t>
-      </w:r>
-    </w:p>
-    <w:p>
-      <w:pPr>
-        <w:pStyle w:val="ListParagraph"/>
-        <w:numPr>
-          <w:ilvl w:val="1"/>
-          <w:numId w:val="1"/>
-        </w:numPr>
-      </w:pPr>
-      <w:r>
         <w:t>No need to scroll, and it speeds up turn processing too!</w:t>
       </w:r>
     </w:p>

</xml_diff>

<commit_message>
added another beta tester
</commit_message>
<xml_diff>
--- a/Stellar Warfare Beta 6/ModInfo.docx
+++ b/Stellar Warfare Beta 6/ModInfo.docx
@@ -15,7 +15,15 @@
         <w:pStyle w:val="Heading1"/>
       </w:pPr>
       <w:r>
-        <w:t>Created by Ed Kolis (</w:t>
+        <w:t xml:space="preserve">Created by Ed </w:t>
+      </w:r>
+      <w:proofErr w:type="spellStart"/>
+      <w:r>
+        <w:t>Kolis</w:t>
+      </w:r>
+      <w:proofErr w:type="spellEnd"/>
+      <w:r>
+        <w:t xml:space="preserve"> (</w:t>
       </w:r>
       <w:hyperlink r:id="rId5" w:history="1">
         <w:r>
@@ -46,9 +54,11 @@
           <w:numId w:val="2"/>
         </w:numPr>
       </w:pPr>
+      <w:proofErr w:type="spellStart"/>
       <w:r>
         <w:t>Skyburn</w:t>
       </w:r>
+      <w:proofErr w:type="spellEnd"/>
     </w:p>
     <w:p>
       <w:pPr>
@@ -82,9 +92,11 @@
           <w:numId w:val="2"/>
         </w:numPr>
       </w:pPr>
+      <w:proofErr w:type="spellStart"/>
       <w:r>
         <w:t>Rnl</w:t>
       </w:r>
+      <w:proofErr w:type="spellEnd"/>
     </w:p>
     <w:p>
       <w:pPr>
@@ -94,9 +106,11 @@
           <w:numId w:val="2"/>
         </w:numPr>
       </w:pPr>
+      <w:proofErr w:type="spellStart"/>
       <w:r>
         <w:t>Blubel</w:t>
       </w:r>
+      <w:proofErr w:type="spellEnd"/>
     </w:p>
     <w:p>
       <w:pPr>
@@ -118,9 +132,11 @@
           <w:numId w:val="2"/>
         </w:numPr>
       </w:pPr>
+      <w:proofErr w:type="spellStart"/>
       <w:r>
         <w:t>Solomani</w:t>
       </w:r>
+      <w:proofErr w:type="spellEnd"/>
     </w:p>
     <w:p>
       <w:pPr>
@@ -136,6 +152,18 @@
     </w:p>
     <w:p>
       <w:pPr>
+        <w:pStyle w:val="ListParagraph"/>
+        <w:numPr>
+          <w:ilvl w:val="0"/>
+          <w:numId w:val="2"/>
+        </w:numPr>
+      </w:pPr>
+      <w:r>
+        <w:t>Will</w:t>
+      </w:r>
+    </w:p>
+    <w:p>
+      <w:pPr>
         <w:pStyle w:val="Heading2"/>
       </w:pPr>
       <w:r>
@@ -242,7 +270,15 @@
         <w:t xml:space="preserve">E.g. a </w:t>
       </w:r>
       <w:r>
-        <w:t>“gravitic torpedo” requires research into both Torpedoes and Subspace Physics.</w:t>
+        <w:t>“</w:t>
+      </w:r>
+      <w:proofErr w:type="spellStart"/>
+      <w:r>
+        <w:t>gravitic</w:t>
+      </w:r>
+      <w:proofErr w:type="spellEnd"/>
+      <w:r>
+        <w:t xml:space="preserve"> torpedo” requires research into both Torpedoes and Subspace Physics.</w:t>
       </w:r>
     </w:p>
     <w:p>
@@ -281,7 +317,23 @@
         </w:numPr>
       </w:pPr>
       <w:r>
-        <w:t>Weapons include mass drivers, miniguns, lasers, phasers, blasters, and more!</w:t>
+        <w:t xml:space="preserve">Weapons include mass drivers, </w:t>
+      </w:r>
+      <w:proofErr w:type="spellStart"/>
+      <w:r>
+        <w:t>miniguns</w:t>
+      </w:r>
+      <w:proofErr w:type="spellEnd"/>
+      <w:r>
+        <w:t xml:space="preserve">, lasers, </w:t>
+      </w:r>
+      <w:proofErr w:type="spellStart"/>
+      <w:r>
+        <w:t>phasers</w:t>
+      </w:r>
+      <w:proofErr w:type="spellEnd"/>
+      <w:r>
+        <w:t>, blasters, and more!</w:t>
       </w:r>
     </w:p>
     <w:p>
@@ -359,7 +411,16 @@
         </w:numPr>
       </w:pPr>
       <w:r>
-        <w:t>New damage types like “antimatter” (weak vs. shields, devastates armor and internals), “psionic” (slows ship and prevents weapons fire), and “poison” (similar to “kills crew”</w:t>
+        <w:lastRenderedPageBreak/>
+        <w:t>New damage types like “antimatter” (weak vs. shields, devastates armor and internals), “</w:t>
+      </w:r>
+      <w:proofErr w:type="spellStart"/>
+      <w:r>
+        <w:t>psionic</w:t>
+      </w:r>
+      <w:proofErr w:type="spellEnd"/>
+      <w:r>
+        <w:t>” (slows ship and prevents weapons fire), and “poison” (similar to “kills crew”</w:t>
       </w:r>
       <w:r>
         <w:t>, but living armor will take heavy damage to protect the crew!)</w:t>
@@ -374,426 +435,447 @@
         </w:numPr>
       </w:pPr>
       <w:r>
+        <w:t>Ships need crew dependent on which components they install, not based on their hull.</w:t>
+      </w:r>
+    </w:p>
+    <w:p>
+      <w:pPr>
+        <w:pStyle w:val="ListParagraph"/>
+        <w:numPr>
+          <w:ilvl w:val="0"/>
+          <w:numId w:val="1"/>
+        </w:numPr>
+      </w:pPr>
+      <w:r>
+        <w:t>All weapons have a “blind spot” equal to half their range; targets closer than this blind spot cannot be fired upon.</w:t>
+      </w:r>
+    </w:p>
+    <w:p>
+      <w:pPr>
+        <w:pStyle w:val="ListParagraph"/>
+        <w:numPr>
+          <w:ilvl w:val="0"/>
+          <w:numId w:val="1"/>
+        </w:numPr>
+      </w:pPr>
+      <w:r>
+        <w:t>New weapon mount system which is range-oriented, not damage-oriented.</w:t>
+      </w:r>
+    </w:p>
+    <w:p>
+      <w:pPr>
+        <w:pStyle w:val="ListParagraph"/>
+        <w:numPr>
+          <w:ilvl w:val="1"/>
+          <w:numId w:val="1"/>
+        </w:numPr>
+      </w:pPr>
+      <w:r>
+        <w:t>Carronade Mount decreases range (and blind spot)</w:t>
+      </w:r>
+      <w:r>
+        <w:t>, and increases damage.</w:t>
+      </w:r>
+    </w:p>
+    <w:p>
+      <w:pPr>
+        <w:pStyle w:val="ListParagraph"/>
+        <w:numPr>
+          <w:ilvl w:val="1"/>
+          <w:numId w:val="1"/>
+        </w:numPr>
+      </w:pPr>
+      <w:r>
+        <w:t>Arti</w:t>
+      </w:r>
+      <w:r>
+        <w:t>llery Mount increases range (an</w:t>
+      </w:r>
+      <w:r>
+        <w:t>d</w:t>
+      </w:r>
+      <w:r>
+        <w:t xml:space="preserve"> </w:t>
+      </w:r>
+      <w:r>
+        <w:t>blind spot), and decreases damage.</w:t>
+      </w:r>
+    </w:p>
+    <w:p>
+      <w:pPr>
+        <w:pStyle w:val="ListParagraph"/>
+        <w:numPr>
+          <w:ilvl w:val="0"/>
+          <w:numId w:val="1"/>
+        </w:numPr>
+      </w:pPr>
+      <w:r>
+        <w:t>Mounts for other items than weapons</w:t>
+      </w:r>
+    </w:p>
+    <w:p>
+      <w:pPr>
+        <w:pStyle w:val="ListParagraph"/>
+        <w:numPr>
+          <w:ilvl w:val="1"/>
+          <w:numId w:val="1"/>
+        </w:numPr>
+      </w:pPr>
+      <w:r>
+        <w:t xml:space="preserve">Engines have </w:t>
+      </w:r>
+      <w:proofErr w:type="spellStart"/>
+      <w:r>
+        <w:t>Overthruster</w:t>
+      </w:r>
+      <w:proofErr w:type="spellEnd"/>
+      <w:r>
+        <w:t xml:space="preserve"> mount (smaller size, more supply usage) and Efficient mount (the opposite)</w:t>
+      </w:r>
+    </w:p>
+    <w:p>
+      <w:pPr>
+        <w:pStyle w:val="ListParagraph"/>
+        <w:numPr>
+          <w:ilvl w:val="1"/>
+          <w:numId w:val="1"/>
+        </w:numPr>
+      </w:pPr>
+      <w:r>
+        <w:t xml:space="preserve">Armor is 1kT and has Layered mount (increases size </w:t>
+      </w:r>
+      <w:r>
+        <w:t xml:space="preserve">by </w:t>
+      </w:r>
+      <w:r>
+        <w:t xml:space="preserve">20x and HP </w:t>
+      </w:r>
+      <w:r>
+        <w:t xml:space="preserve">by </w:t>
+      </w:r>
+      <w:r>
+        <w:t>30x)</w:t>
+      </w:r>
+    </w:p>
+    <w:p>
+      <w:pPr>
+        <w:pStyle w:val="ListParagraph"/>
+        <w:numPr>
+          <w:ilvl w:val="0"/>
+          <w:numId w:val="1"/>
+        </w:numPr>
+      </w:pPr>
+      <w:r>
+        <w:t>All armor negates some damage, but is also leaky</w:t>
+      </w:r>
+      <w:r>
+        <w:t xml:space="preserve"> versus certain weapons</w:t>
+      </w:r>
+      <w:r>
+        <w:t>.</w:t>
+      </w:r>
+    </w:p>
+    <w:p>
+      <w:pPr>
+        <w:pStyle w:val="ListParagraph"/>
+        <w:numPr>
+          <w:ilvl w:val="1"/>
+          <w:numId w:val="1"/>
+        </w:numPr>
+      </w:pPr>
+      <w:r>
+        <w:t>Shields are leaky as well, and while weaker than armor, they regenerate very quickly!</w:t>
+      </w:r>
+    </w:p>
+    <w:p>
+      <w:pPr>
+        <w:pStyle w:val="ListParagraph"/>
+        <w:numPr>
+          <w:ilvl w:val="0"/>
+          <w:numId w:val="1"/>
+        </w:numPr>
+      </w:pPr>
+      <w:r>
+        <w:t>All technologies are marked “racial/unique”.</w:t>
+      </w:r>
+    </w:p>
+    <w:p>
+      <w:pPr>
+        <w:pStyle w:val="ListParagraph"/>
+        <w:numPr>
+          <w:ilvl w:val="1"/>
+          <w:numId w:val="1"/>
+        </w:numPr>
+      </w:pPr>
+      <w:r>
+        <w:t>This prevents most tech sharing treaties.</w:t>
+      </w:r>
+    </w:p>
+    <w:p>
+      <w:pPr>
+        <w:pStyle w:val="ListParagraph"/>
+        <w:numPr>
+          <w:ilvl w:val="1"/>
+          <w:numId w:val="1"/>
+        </w:numPr>
+      </w:pPr>
+      <w:r>
+        <w:t>Eventually I’ll add a scripted penalty for empires who share tech; for now, doing so is considered against the spirit of the game!</w:t>
+      </w:r>
+    </w:p>
+    <w:p>
+      <w:pPr>
+        <w:pStyle w:val="ListParagraph"/>
+        <w:numPr>
+          <w:ilvl w:val="0"/>
+          <w:numId w:val="1"/>
+        </w:numPr>
+      </w:pPr>
+      <w:r>
+        <w:t xml:space="preserve">Resources on planets and asteroids change over time so as to force players to </w:t>
+      </w:r>
+      <w:r>
+        <w:t>expand i</w:t>
+      </w:r>
+      <w:r>
+        <w:t>nto various types of collectors.</w:t>
+      </w:r>
+    </w:p>
+    <w:p>
+      <w:pPr>
+        <w:pStyle w:val="ListParagraph"/>
+        <w:numPr>
+          <w:ilvl w:val="1"/>
+          <w:numId w:val="1"/>
+        </w:numPr>
+      </w:pPr>
+      <w:r>
+        <w:t>Minerals increase on asteroids, decrease on planets</w:t>
+      </w:r>
+      <w:r>
+        <w:t>.</w:t>
+      </w:r>
+    </w:p>
+    <w:p>
+      <w:pPr>
+        <w:pStyle w:val="ListParagraph"/>
+        <w:numPr>
+          <w:ilvl w:val="1"/>
+          <w:numId w:val="1"/>
+        </w:numPr>
+      </w:pPr>
+      <w:r>
+        <w:t>Organics increase on planet</w:t>
+      </w:r>
+      <w:r>
+        <w:t>s</w:t>
+      </w:r>
+      <w:r>
+        <w:t>, decrease on asteroids</w:t>
+      </w:r>
+      <w:r>
+        <w:t>.</w:t>
+      </w:r>
+    </w:p>
+    <w:p>
+      <w:pPr>
+        <w:pStyle w:val="ListParagraph"/>
+        <w:numPr>
+          <w:ilvl w:val="1"/>
+          <w:numId w:val="1"/>
+        </w:numPr>
+      </w:pPr>
+      <w:proofErr w:type="spellStart"/>
+      <w:r>
+        <w:t>Radioactives</w:t>
+      </w:r>
+      <w:proofErr w:type="spellEnd"/>
+      <w:r>
+        <w:t xml:space="preserve"> decrease on both planets and asteroids, but you can pro</w:t>
+      </w:r>
+      <w:r>
+        <w:t>duce them with solar generators as well</w:t>
+      </w:r>
+      <w:r>
+        <w:t xml:space="preserve"> as the more traditional options.</w:t>
+      </w:r>
+    </w:p>
+    <w:p>
+      <w:pPr>
+        <w:pStyle w:val="Heading2"/>
+      </w:pPr>
+      <w:r>
+        <w:t>Game Simplifications</w:t>
+      </w:r>
+    </w:p>
+    <w:p>
+      <w:pPr>
+        <w:pStyle w:val="ListParagraph"/>
+        <w:numPr>
+          <w:ilvl w:val="0"/>
+          <w:numId w:val="1"/>
+        </w:numPr>
+      </w:pPr>
+      <w:r>
+        <w:t>No trade treaties, espionage, or sabotage.</w:t>
+      </w:r>
+    </w:p>
+    <w:p>
+      <w:pPr>
+        <w:pStyle w:val="ListParagraph"/>
+        <w:numPr>
+          <w:ilvl w:val="0"/>
+          <w:numId w:val="1"/>
+        </w:numPr>
+      </w:pPr>
+      <w:r>
+        <w:t>No ice planets, just rock and gas.</w:t>
+      </w:r>
+    </w:p>
+    <w:p>
+      <w:pPr>
+        <w:pStyle w:val="ListParagraph"/>
+        <w:numPr>
+          <w:ilvl w:val="0"/>
+          <w:numId w:val="1"/>
+        </w:numPr>
+      </w:pPr>
+      <w:r>
+        <w:t>Theoretical technologies provide some items on their own, without the need for as many separate “applied” technologies.</w:t>
+      </w:r>
+    </w:p>
+    <w:p>
+      <w:pPr>
+        <w:pStyle w:val="ListParagraph"/>
+        <w:numPr>
+          <w:ilvl w:val="0"/>
+          <w:numId w:val="1"/>
+        </w:numPr>
+      </w:pPr>
+      <w:r>
+        <w:t>Fewer levels per technology, component, facility, etc.</w:t>
+      </w:r>
+    </w:p>
+    <w:p>
+      <w:pPr>
+        <w:pStyle w:val="ListParagraph"/>
+        <w:numPr>
+          <w:ilvl w:val="1"/>
+          <w:numId w:val="1"/>
+        </w:numPr>
+      </w:pPr>
+      <w:r>
+        <w:t>Most items have five levels; some technologies that span several “tiers” have more.</w:t>
+      </w:r>
+    </w:p>
+    <w:p>
+      <w:pPr>
+        <w:pStyle w:val="ListParagraph"/>
+        <w:numPr>
+          <w:ilvl w:val="0"/>
+          <w:numId w:val="1"/>
+        </w:numPr>
+      </w:pPr>
+      <w:r>
+        <w:t>Fewer extraneous digits in resource, points, supplies, ordnance, etc. quantities.</w:t>
+      </w:r>
+    </w:p>
+    <w:p>
+      <w:pPr>
+        <w:pStyle w:val="ListParagraph"/>
+        <w:numPr>
+          <w:ilvl w:val="1"/>
+          <w:numId w:val="1"/>
+        </w:numPr>
+      </w:pPr>
+      <w:r>
+        <w:t xml:space="preserve">Your </w:t>
+      </w:r>
+      <w:proofErr w:type="spellStart"/>
+      <w:r>
+        <w:t>homeworld</w:t>
+      </w:r>
+      <w:proofErr w:type="spellEnd"/>
+      <w:r>
+        <w:t xml:space="preserve"> starts building at a rate of several hundred of each resource, not several thousand!</w:t>
+      </w:r>
+    </w:p>
+    <w:p>
+      <w:pPr>
+        <w:pStyle w:val="ListParagraph"/>
+        <w:numPr>
+          <w:ilvl w:val="1"/>
+          <w:numId w:val="1"/>
+        </w:numPr>
+      </w:pPr>
+      <w:r>
+        <w:t>But most items are cheaper, too.</w:t>
+      </w:r>
+    </w:p>
+    <w:p>
+      <w:pPr>
+        <w:pStyle w:val="ListParagraph"/>
+        <w:numPr>
+          <w:ilvl w:val="0"/>
+          <w:numId w:val="1"/>
+        </w:numPr>
+      </w:pPr>
+      <w:r>
+        <w:t>Fewer unit types (no mines, satellites, drones, or weapon platforms).</w:t>
+      </w:r>
+    </w:p>
+    <w:p>
+      <w:pPr>
+        <w:pStyle w:val="ListParagraph"/>
+        <w:numPr>
+          <w:ilvl w:val="0"/>
+          <w:numId w:val="1"/>
+        </w:numPr>
+      </w:pPr>
+      <w:r>
+        <w:t xml:space="preserve">Fewer hulls per unit type (three warships, one carrier, two freighters, one troop, two bases, </w:t>
+      </w:r>
+      <w:r>
+        <w:t xml:space="preserve">and </w:t>
+      </w:r>
+      <w:r>
+        <w:t>two fighters).</w:t>
+      </w:r>
+    </w:p>
+    <w:p>
+      <w:pPr>
+        <w:pStyle w:val="ListParagraph"/>
+        <w:numPr>
+          <w:ilvl w:val="0"/>
+          <w:numId w:val="1"/>
+        </w:numPr>
+      </w:pPr>
+      <w:r>
+        <w:t>Fewer</w:t>
+      </w:r>
+      <w:r>
+        <w:t xml:space="preserve"> but bigger</w:t>
+      </w:r>
+      <w:r>
+        <w:t xml:space="preserve"> sectors </w:t>
+      </w:r>
+      <w:r>
+        <w:t>in each</w:t>
+      </w:r>
+      <w:r>
+        <w:t xml:space="preserve"> star system.</w:t>
+      </w:r>
+    </w:p>
+    <w:p>
+      <w:pPr>
+        <w:pStyle w:val="ListParagraph"/>
+        <w:numPr>
+          <w:ilvl w:val="1"/>
+          <w:numId w:val="1"/>
+        </w:numPr>
+      </w:pPr>
+      <w:r>
         <w:lastRenderedPageBreak/>
-        <w:t>Ships need crew dependent on which components they install, not based on their hull.</w:t>
-      </w:r>
-    </w:p>
-    <w:p>
-      <w:pPr>
-        <w:pStyle w:val="ListParagraph"/>
-        <w:numPr>
-          <w:ilvl w:val="0"/>
-          <w:numId w:val="1"/>
-        </w:numPr>
-      </w:pPr>
-      <w:r>
-        <w:t>All weapons have a “blind spot” equal to half their range; targets closer than this blind spot cannot be fired upon.</w:t>
-      </w:r>
-    </w:p>
-    <w:p>
-      <w:pPr>
-        <w:pStyle w:val="ListParagraph"/>
-        <w:numPr>
-          <w:ilvl w:val="0"/>
-          <w:numId w:val="1"/>
-        </w:numPr>
-      </w:pPr>
-      <w:r>
-        <w:t>New weapon mount system which is range-oriented, not damage-oriented.</w:t>
-      </w:r>
-    </w:p>
-    <w:p>
-      <w:pPr>
-        <w:pStyle w:val="ListParagraph"/>
-        <w:numPr>
-          <w:ilvl w:val="1"/>
-          <w:numId w:val="1"/>
-        </w:numPr>
-      </w:pPr>
-      <w:r>
-        <w:t>Carronade Mount decreases range (and blind spot)</w:t>
-      </w:r>
-      <w:r>
-        <w:t>, and increases damage.</w:t>
-      </w:r>
-    </w:p>
-    <w:p>
-      <w:pPr>
-        <w:pStyle w:val="ListParagraph"/>
-        <w:numPr>
-          <w:ilvl w:val="1"/>
-          <w:numId w:val="1"/>
-        </w:numPr>
-      </w:pPr>
-      <w:r>
-        <w:t>Arti</w:t>
-      </w:r>
-      <w:r>
-        <w:t>llery Mount increases range (an</w:t>
-      </w:r>
-      <w:r>
-        <w:t>d</w:t>
-      </w:r>
-      <w:r>
-        <w:t xml:space="preserve"> </w:t>
-      </w:r>
-      <w:r>
-        <w:t>blind spot), and decreases damage.</w:t>
-      </w:r>
-    </w:p>
-    <w:p>
-      <w:pPr>
-        <w:pStyle w:val="ListParagraph"/>
-        <w:numPr>
-          <w:ilvl w:val="0"/>
-          <w:numId w:val="1"/>
-        </w:numPr>
-      </w:pPr>
-      <w:r>
-        <w:t>Mounts for other items than weapons</w:t>
-      </w:r>
-    </w:p>
-    <w:p>
-      <w:pPr>
-        <w:pStyle w:val="ListParagraph"/>
-        <w:numPr>
-          <w:ilvl w:val="1"/>
-          <w:numId w:val="1"/>
-        </w:numPr>
-      </w:pPr>
-      <w:r>
-        <w:t>Engines have Overthruster mount (smaller size, more supply usage) and Efficient mount (the opposite)</w:t>
-      </w:r>
-    </w:p>
-    <w:p>
-      <w:pPr>
-        <w:pStyle w:val="ListParagraph"/>
-        <w:numPr>
-          <w:ilvl w:val="1"/>
-          <w:numId w:val="1"/>
-        </w:numPr>
-      </w:pPr>
-      <w:r>
-        <w:t xml:space="preserve">Armor is 1kT and has Layered mount (increases size </w:t>
-      </w:r>
-      <w:r>
-        <w:t xml:space="preserve">by </w:t>
-      </w:r>
-      <w:r>
-        <w:t xml:space="preserve">20x and HP </w:t>
-      </w:r>
-      <w:r>
-        <w:t xml:space="preserve">by </w:t>
-      </w:r>
-      <w:r>
-        <w:t>30x)</w:t>
-      </w:r>
-    </w:p>
-    <w:p>
-      <w:pPr>
-        <w:pStyle w:val="ListParagraph"/>
-        <w:numPr>
-          <w:ilvl w:val="0"/>
-          <w:numId w:val="1"/>
-        </w:numPr>
-      </w:pPr>
-      <w:r>
-        <w:t>All armor negates some damage, but is also leaky</w:t>
-      </w:r>
-      <w:r>
-        <w:t xml:space="preserve"> versus certain weapons</w:t>
-      </w:r>
-      <w:r>
-        <w:t>.</w:t>
-      </w:r>
-    </w:p>
-    <w:p>
-      <w:pPr>
-        <w:pStyle w:val="ListParagraph"/>
-        <w:numPr>
-          <w:ilvl w:val="1"/>
-          <w:numId w:val="1"/>
-        </w:numPr>
-      </w:pPr>
-      <w:r>
-        <w:t>Shields are leaky as well, and while weaker than armor, they regenerate very quickly!</w:t>
-      </w:r>
-    </w:p>
-    <w:p>
-      <w:pPr>
-        <w:pStyle w:val="ListParagraph"/>
-        <w:numPr>
-          <w:ilvl w:val="0"/>
-          <w:numId w:val="1"/>
-        </w:numPr>
-      </w:pPr>
-      <w:r>
-        <w:t>All technologies are marked “racial/unique”.</w:t>
-      </w:r>
-    </w:p>
-    <w:p>
-      <w:pPr>
-        <w:pStyle w:val="ListParagraph"/>
-        <w:numPr>
-          <w:ilvl w:val="1"/>
-          <w:numId w:val="1"/>
-        </w:numPr>
-      </w:pPr>
-      <w:r>
-        <w:t>This prevents most tech sharing treaties.</w:t>
-      </w:r>
-    </w:p>
-    <w:p>
-      <w:pPr>
-        <w:pStyle w:val="ListParagraph"/>
-        <w:numPr>
-          <w:ilvl w:val="1"/>
-          <w:numId w:val="1"/>
-        </w:numPr>
-      </w:pPr>
-      <w:r>
-        <w:t>Eventually I’ll add a scripted penalty for empires who share tech; for now, doing so is considered against the spirit of the game!</w:t>
-      </w:r>
-    </w:p>
-    <w:p>
-      <w:pPr>
-        <w:pStyle w:val="ListParagraph"/>
-        <w:numPr>
-          <w:ilvl w:val="0"/>
-          <w:numId w:val="1"/>
-        </w:numPr>
-      </w:pPr>
-      <w:r>
-        <w:t xml:space="preserve">Resources on planets and asteroids change over time so as to force players to </w:t>
-      </w:r>
-      <w:r>
-        <w:t>expand i</w:t>
-      </w:r>
-      <w:r>
-        <w:t>nto various types of collectors.</w:t>
-      </w:r>
-    </w:p>
-    <w:p>
-      <w:pPr>
-        <w:pStyle w:val="ListParagraph"/>
-        <w:numPr>
-          <w:ilvl w:val="1"/>
-          <w:numId w:val="1"/>
-        </w:numPr>
-      </w:pPr>
-      <w:r>
-        <w:t>Minerals increase on asteroids, decrease on planets</w:t>
-      </w:r>
-      <w:r>
-        <w:t>.</w:t>
-      </w:r>
-    </w:p>
-    <w:p>
-      <w:pPr>
-        <w:pStyle w:val="ListParagraph"/>
-        <w:numPr>
-          <w:ilvl w:val="1"/>
-          <w:numId w:val="1"/>
-        </w:numPr>
-      </w:pPr>
-      <w:r>
-        <w:t>Organics increase on planet</w:t>
-      </w:r>
-      <w:r>
-        <w:t>s</w:t>
-      </w:r>
-      <w:r>
-        <w:t>, decrease on asteroids</w:t>
-      </w:r>
-      <w:r>
-        <w:t>.</w:t>
-      </w:r>
-    </w:p>
-    <w:p>
-      <w:pPr>
-        <w:pStyle w:val="ListParagraph"/>
-        <w:numPr>
-          <w:ilvl w:val="1"/>
-          <w:numId w:val="1"/>
-        </w:numPr>
-      </w:pPr>
-      <w:r>
-        <w:t>Radioactives decrease on both planets and asteroids, but you can pro</w:t>
-      </w:r>
-      <w:r>
-        <w:t>duce them with solar generators as well</w:t>
-      </w:r>
-      <w:r>
-        <w:t xml:space="preserve"> as the more traditional options.</w:t>
-      </w:r>
-    </w:p>
-    <w:p>
-      <w:pPr>
-        <w:pStyle w:val="Heading2"/>
-      </w:pPr>
-      <w:r>
-        <w:t>Game Simplifications</w:t>
-      </w:r>
-    </w:p>
-    <w:p>
-      <w:pPr>
-        <w:pStyle w:val="ListParagraph"/>
-        <w:numPr>
-          <w:ilvl w:val="0"/>
-          <w:numId w:val="1"/>
-        </w:numPr>
-      </w:pPr>
-      <w:r>
-        <w:t>No trade treaties, espionage, or sabotage.</w:t>
-      </w:r>
-    </w:p>
-    <w:p>
-      <w:pPr>
-        <w:pStyle w:val="ListParagraph"/>
-        <w:numPr>
-          <w:ilvl w:val="0"/>
-          <w:numId w:val="1"/>
-        </w:numPr>
-      </w:pPr>
-      <w:r>
-        <w:t>No ice planets, just rock and gas.</w:t>
-      </w:r>
-    </w:p>
-    <w:p>
-      <w:pPr>
-        <w:pStyle w:val="ListParagraph"/>
-        <w:numPr>
-          <w:ilvl w:val="0"/>
-          <w:numId w:val="1"/>
-        </w:numPr>
-      </w:pPr>
-      <w:r>
-        <w:t>Theoretical technologies provide some items on their own, without the need for as many separate “applied” technologies.</w:t>
-      </w:r>
-    </w:p>
-    <w:p>
-      <w:pPr>
-        <w:pStyle w:val="ListParagraph"/>
-        <w:numPr>
-          <w:ilvl w:val="0"/>
-          <w:numId w:val="1"/>
-        </w:numPr>
-      </w:pPr>
-      <w:r>
-        <w:t>Fewer levels per technology, component, facility, etc.</w:t>
-      </w:r>
-    </w:p>
-    <w:p>
-      <w:pPr>
-        <w:pStyle w:val="ListParagraph"/>
-        <w:numPr>
-          <w:ilvl w:val="1"/>
-          <w:numId w:val="1"/>
-        </w:numPr>
-      </w:pPr>
-      <w:r>
-        <w:t>Most items have five levels; some technologies that span several “tiers” have more.</w:t>
-      </w:r>
-    </w:p>
-    <w:p>
-      <w:pPr>
-        <w:pStyle w:val="ListParagraph"/>
-        <w:numPr>
-          <w:ilvl w:val="0"/>
-          <w:numId w:val="1"/>
-        </w:numPr>
-      </w:pPr>
-      <w:r>
-        <w:t>Fewer extraneous digits in resource, points, supplies, ordnance, etc. quantities.</w:t>
-      </w:r>
-    </w:p>
-    <w:p>
-      <w:pPr>
-        <w:pStyle w:val="ListParagraph"/>
-        <w:numPr>
-          <w:ilvl w:val="1"/>
-          <w:numId w:val="1"/>
-        </w:numPr>
-      </w:pPr>
-      <w:r>
-        <w:t>Your homeworld starts building at a rate of several hundred of each resource, not several thousand!</w:t>
-      </w:r>
-    </w:p>
-    <w:p>
-      <w:pPr>
-        <w:pStyle w:val="ListParagraph"/>
-        <w:numPr>
-          <w:ilvl w:val="1"/>
-          <w:numId w:val="1"/>
-        </w:numPr>
-      </w:pPr>
-      <w:r>
-        <w:t>But most items are cheaper, too.</w:t>
-      </w:r>
-    </w:p>
-    <w:p>
-      <w:pPr>
-        <w:pStyle w:val="ListParagraph"/>
-        <w:numPr>
-          <w:ilvl w:val="0"/>
-          <w:numId w:val="1"/>
-        </w:numPr>
-      </w:pPr>
-      <w:r>
-        <w:t>Fewer unit types (no mines, satellites, drones, or weapon platforms).</w:t>
-      </w:r>
-    </w:p>
-    <w:p>
-      <w:pPr>
-        <w:pStyle w:val="ListParagraph"/>
-        <w:numPr>
-          <w:ilvl w:val="0"/>
-          <w:numId w:val="1"/>
-        </w:numPr>
-      </w:pPr>
-      <w:r>
-        <w:t xml:space="preserve">Fewer hulls per unit type (three warships, one carrier, two freighters, one troop, two bases, </w:t>
-      </w:r>
-      <w:r>
-        <w:t xml:space="preserve">and </w:t>
-      </w:r>
-      <w:r>
-        <w:t>two fighters).</w:t>
-      </w:r>
-    </w:p>
-    <w:p>
-      <w:pPr>
-        <w:pStyle w:val="ListParagraph"/>
-        <w:numPr>
-          <w:ilvl w:val="0"/>
-          <w:numId w:val="1"/>
-        </w:numPr>
-      </w:pPr>
-      <w:r>
-        <w:t>Fewer</w:t>
-      </w:r>
-      <w:r>
-        <w:t xml:space="preserve"> but bigger</w:t>
-      </w:r>
-      <w:r>
-        <w:t xml:space="preserve"> sectors </w:t>
-      </w:r>
-      <w:r>
-        <w:t>in each</w:t>
-      </w:r>
-      <w:r>
-        <w:t xml:space="preserve"> star system.</w:t>
-      </w:r>
-    </w:p>
-    <w:p>
-      <w:pPr>
-        <w:pStyle w:val="ListParagraph"/>
-        <w:numPr>
-          <w:ilvl w:val="1"/>
-          <w:numId w:val="1"/>
-        </w:numPr>
-      </w:pPr>
-      <w:r>
         <w:t xml:space="preserve">This both speeds up turn processing and </w:t>
       </w:r>
       <w:r>
@@ -824,8 +906,15 @@
         </w:numPr>
       </w:pPr>
       <w:r>
-        <w:lastRenderedPageBreak/>
-        <w:t>No need to scroll, and it speeds up turn processing too!</w:t>
+        <w:t xml:space="preserve">No need to </w:t>
+      </w:r>
+      <w:proofErr w:type="gramStart"/>
+      <w:r>
+        <w:t>scroll,</w:t>
+      </w:r>
+      <w:proofErr w:type="gramEnd"/>
+      <w:r>
+        <w:t xml:space="preserve"> and it speeds up turn processing too!</w:t>
       </w:r>
     </w:p>
     <w:p>

</xml_diff>